<commit_message>
EDS and BV summary.
</commit_message>
<xml_diff>
--- a/BV/bv_sum_fb.docx
+++ b/BV/bv_sum_fb.docx
@@ -7,7 +7,7 @@
         <w:pStyle w:val="Heading2"/>
         <w:numPr>
           <w:ilvl w:val="1"/>
-          <w:numId w:val="2"/>
+          <w:numId w:val="3"/>
         </w:numPr>
         <w:spacing w:before="200" w:after="120"/>
         <w:rPr/>
@@ -69,7 +69,7 @@
         <w:pStyle w:val="TextBody"/>
         <w:numPr>
           <w:ilvl w:val="0"/>
-          <w:numId w:val="3"/>
+          <w:numId w:val="4"/>
         </w:numPr>
         <w:rPr/>
       </w:pPr>
@@ -87,7 +87,7 @@
         <w:pStyle w:val="TextBody"/>
         <w:numPr>
           <w:ilvl w:val="0"/>
-          <w:numId w:val="3"/>
+          <w:numId w:val="4"/>
         </w:numPr>
         <w:rPr/>
       </w:pPr>
@@ -105,7 +105,7 @@
         <w:pStyle w:val="TextBody"/>
         <w:numPr>
           <w:ilvl w:val="0"/>
-          <w:numId w:val="3"/>
+          <w:numId w:val="4"/>
         </w:numPr>
         <w:rPr/>
       </w:pPr>
@@ -476,17 +476,17 @@
         </w:tblCellMar>
       </w:tblPr>
       <w:tblGrid>
-        <w:gridCol w:w="2159"/>
-        <w:gridCol w:w="1349"/>
+        <w:gridCol w:w="2157"/>
+        <w:gridCol w:w="1348"/>
         <w:gridCol w:w="1170"/>
         <w:gridCol w:w="2700"/>
-        <w:gridCol w:w="2162"/>
+        <w:gridCol w:w="2165"/>
       </w:tblGrid>
       <w:tr>
         <w:trPr/>
         <w:tc>
           <w:tcPr>
-            <w:tcW w:w="2159" w:type="dxa"/>
+            <w:tcW w:w="2157" w:type="dxa"/>
             <w:tcBorders>
               <w:top w:val="single" w:sz="2" w:space="0" w:color="000000"/>
               <w:left w:val="single" w:sz="2" w:space="0" w:color="000000"/>
@@ -511,7 +511,7 @@
         </w:tc>
         <w:tc>
           <w:tcPr>
-            <w:tcW w:w="1349" w:type="dxa"/>
+            <w:tcW w:w="1348" w:type="dxa"/>
             <w:tcBorders>
               <w:top w:val="single" w:sz="2" w:space="0" w:color="000000"/>
               <w:left w:val="single" w:sz="2" w:space="0" w:color="000000"/>
@@ -571,7 +571,7 @@
         </w:tc>
         <w:tc>
           <w:tcPr>
-            <w:tcW w:w="2162" w:type="dxa"/>
+            <w:tcW w:w="2165" w:type="dxa"/>
             <w:tcBorders>
               <w:top w:val="single" w:sz="2" w:space="0" w:color="000000"/>
               <w:left w:val="single" w:sz="2" w:space="0" w:color="000000"/>
@@ -595,7 +595,7 @@
         <w:trPr/>
         <w:tc>
           <w:tcPr>
-            <w:tcW w:w="2159" w:type="dxa"/>
+            <w:tcW w:w="2157" w:type="dxa"/>
             <w:tcBorders>
               <w:left w:val="single" w:sz="2" w:space="0" w:color="000000"/>
               <w:bottom w:val="single" w:sz="2" w:space="0" w:color="000000"/>
@@ -620,7 +620,7 @@
         </w:tc>
         <w:tc>
           <w:tcPr>
-            <w:tcW w:w="1349" w:type="dxa"/>
+            <w:tcW w:w="1348" w:type="dxa"/>
             <w:tcBorders>
               <w:left w:val="single" w:sz="2" w:space="0" w:color="000000"/>
               <w:bottom w:val="single" w:sz="2" w:space="0" w:color="000000"/>
@@ -680,7 +680,7 @@
         </w:tc>
         <w:tc>
           <w:tcPr>
-            <w:tcW w:w="2162" w:type="dxa"/>
+            <w:tcW w:w="2165" w:type="dxa"/>
             <w:tcBorders>
               <w:left w:val="single" w:sz="2" w:space="0" w:color="000000"/>
               <w:bottom w:val="single" w:sz="2" w:space="0" w:color="000000"/>
@@ -704,7 +704,7 @@
         <w:trPr/>
         <w:tc>
           <w:tcPr>
-            <w:tcW w:w="2159" w:type="dxa"/>
+            <w:tcW w:w="2157" w:type="dxa"/>
             <w:tcBorders>
               <w:left w:val="single" w:sz="2" w:space="0" w:color="000000"/>
               <w:bottom w:val="single" w:sz="2" w:space="0" w:color="000000"/>
@@ -729,7 +729,7 @@
         </w:tc>
         <w:tc>
           <w:tcPr>
-            <w:tcW w:w="1349" w:type="dxa"/>
+            <w:tcW w:w="1348" w:type="dxa"/>
             <w:tcBorders>
               <w:left w:val="single" w:sz="2" w:space="0" w:color="000000"/>
               <w:bottom w:val="single" w:sz="2" w:space="0" w:color="000000"/>
@@ -789,7 +789,7 @@
         </w:tc>
         <w:tc>
           <w:tcPr>
-            <w:tcW w:w="2162" w:type="dxa"/>
+            <w:tcW w:w="2165" w:type="dxa"/>
             <w:tcBorders>
               <w:left w:val="single" w:sz="2" w:space="0" w:color="000000"/>
               <w:bottom w:val="single" w:sz="2" w:space="0" w:color="000000"/>
@@ -813,7 +813,7 @@
         <w:trPr/>
         <w:tc>
           <w:tcPr>
-            <w:tcW w:w="2159" w:type="dxa"/>
+            <w:tcW w:w="2157" w:type="dxa"/>
             <w:tcBorders>
               <w:left w:val="single" w:sz="2" w:space="0" w:color="000000"/>
               <w:bottom w:val="single" w:sz="2" w:space="0" w:color="000000"/>
@@ -838,7 +838,7 @@
         </w:tc>
         <w:tc>
           <w:tcPr>
-            <w:tcW w:w="1349" w:type="dxa"/>
+            <w:tcW w:w="1348" w:type="dxa"/>
             <w:tcBorders>
               <w:left w:val="single" w:sz="2" w:space="0" w:color="000000"/>
               <w:bottom w:val="single" w:sz="2" w:space="0" w:color="000000"/>
@@ -898,7 +898,7 @@
         </w:tc>
         <w:tc>
           <w:tcPr>
-            <w:tcW w:w="2162" w:type="dxa"/>
+            <w:tcW w:w="2165" w:type="dxa"/>
             <w:tcBorders>
               <w:left w:val="single" w:sz="2" w:space="0" w:color="000000"/>
               <w:bottom w:val="single" w:sz="2" w:space="0" w:color="000000"/>
@@ -922,7 +922,7 @@
         <w:trPr/>
         <w:tc>
           <w:tcPr>
-            <w:tcW w:w="2159" w:type="dxa"/>
+            <w:tcW w:w="2157" w:type="dxa"/>
             <w:tcBorders>
               <w:left w:val="single" w:sz="2" w:space="0" w:color="000000"/>
               <w:bottom w:val="single" w:sz="2" w:space="0" w:color="000000"/>
@@ -947,7 +947,7 @@
         </w:tc>
         <w:tc>
           <w:tcPr>
-            <w:tcW w:w="1349" w:type="dxa"/>
+            <w:tcW w:w="1348" w:type="dxa"/>
             <w:tcBorders>
               <w:left w:val="single" w:sz="2" w:space="0" w:color="000000"/>
               <w:bottom w:val="single" w:sz="2" w:space="0" w:color="000000"/>
@@ -1009,7 +1009,7 @@
         </w:tc>
         <w:tc>
           <w:tcPr>
-            <w:tcW w:w="2162" w:type="dxa"/>
+            <w:tcW w:w="2165" w:type="dxa"/>
             <w:tcBorders>
               <w:left w:val="single" w:sz="2" w:space="0" w:color="000000"/>
               <w:bottom w:val="single" w:sz="2" w:space="0" w:color="000000"/>
@@ -1033,7 +1033,7 @@
         <w:trPr/>
         <w:tc>
           <w:tcPr>
-            <w:tcW w:w="2159" w:type="dxa"/>
+            <w:tcW w:w="2157" w:type="dxa"/>
             <w:tcBorders>
               <w:left w:val="single" w:sz="2" w:space="0" w:color="000000"/>
               <w:bottom w:val="single" w:sz="2" w:space="0" w:color="000000"/>
@@ -1058,7 +1058,7 @@
         </w:tc>
         <w:tc>
           <w:tcPr>
-            <w:tcW w:w="1349" w:type="dxa"/>
+            <w:tcW w:w="1348" w:type="dxa"/>
             <w:tcBorders>
               <w:left w:val="single" w:sz="2" w:space="0" w:color="000000"/>
               <w:bottom w:val="single" w:sz="2" w:space="0" w:color="000000"/>
@@ -1118,7 +1118,7 @@
         </w:tc>
         <w:tc>
           <w:tcPr>
-            <w:tcW w:w="2162" w:type="dxa"/>
+            <w:tcW w:w="2165" w:type="dxa"/>
             <w:tcBorders>
               <w:left w:val="single" w:sz="2" w:space="0" w:color="000000"/>
               <w:bottom w:val="single" w:sz="2" w:space="0" w:color="000000"/>
@@ -1142,7 +1142,7 @@
         <w:trPr/>
         <w:tc>
           <w:tcPr>
-            <w:tcW w:w="2159" w:type="dxa"/>
+            <w:tcW w:w="2157" w:type="dxa"/>
             <w:tcBorders>
               <w:left w:val="single" w:sz="2" w:space="0" w:color="000000"/>
               <w:bottom w:val="single" w:sz="2" w:space="0" w:color="000000"/>
@@ -1167,7 +1167,7 @@
         </w:tc>
         <w:tc>
           <w:tcPr>
-            <w:tcW w:w="1349" w:type="dxa"/>
+            <w:tcW w:w="1348" w:type="dxa"/>
             <w:tcBorders>
               <w:left w:val="single" w:sz="2" w:space="0" w:color="000000"/>
               <w:bottom w:val="single" w:sz="2" w:space="0" w:color="000000"/>
@@ -1227,7 +1227,7 @@
         </w:tc>
         <w:tc>
           <w:tcPr>
-            <w:tcW w:w="2162" w:type="dxa"/>
+            <w:tcW w:w="2165" w:type="dxa"/>
             <w:tcBorders>
               <w:left w:val="single" w:sz="2" w:space="0" w:color="000000"/>
               <w:bottom w:val="single" w:sz="2" w:space="0" w:color="000000"/>
@@ -1251,7 +1251,7 @@
         <w:trPr/>
         <w:tc>
           <w:tcPr>
-            <w:tcW w:w="2159" w:type="dxa"/>
+            <w:tcW w:w="2157" w:type="dxa"/>
             <w:tcBorders>
               <w:left w:val="single" w:sz="2" w:space="0" w:color="000000"/>
               <w:bottom w:val="single" w:sz="2" w:space="0" w:color="000000"/>
@@ -1276,7 +1276,7 @@
         </w:tc>
         <w:tc>
           <w:tcPr>
-            <w:tcW w:w="1349" w:type="dxa"/>
+            <w:tcW w:w="1348" w:type="dxa"/>
             <w:tcBorders>
               <w:left w:val="single" w:sz="2" w:space="0" w:color="000000"/>
               <w:bottom w:val="single" w:sz="2" w:space="0" w:color="000000"/>
@@ -1338,7 +1338,7 @@
         </w:tc>
         <w:tc>
           <w:tcPr>
-            <w:tcW w:w="2162" w:type="dxa"/>
+            <w:tcW w:w="2165" w:type="dxa"/>
             <w:tcBorders>
               <w:left w:val="single" w:sz="2" w:space="0" w:color="000000"/>
               <w:bottom w:val="single" w:sz="2" w:space="0" w:color="000000"/>
@@ -1362,7 +1362,7 @@
         <w:trPr/>
         <w:tc>
           <w:tcPr>
-            <w:tcW w:w="2159" w:type="dxa"/>
+            <w:tcW w:w="2157" w:type="dxa"/>
             <w:tcBorders>
               <w:left w:val="single" w:sz="2" w:space="0" w:color="000000"/>
               <w:bottom w:val="single" w:sz="2" w:space="0" w:color="000000"/>
@@ -1387,7 +1387,7 @@
         </w:tc>
         <w:tc>
           <w:tcPr>
-            <w:tcW w:w="1349" w:type="dxa"/>
+            <w:tcW w:w="1348" w:type="dxa"/>
             <w:tcBorders>
               <w:left w:val="single" w:sz="2" w:space="0" w:color="000000"/>
               <w:bottom w:val="single" w:sz="2" w:space="0" w:color="000000"/>
@@ -1449,7 +1449,7 @@
         </w:tc>
         <w:tc>
           <w:tcPr>
-            <w:tcW w:w="2162" w:type="dxa"/>
+            <w:tcW w:w="2165" w:type="dxa"/>
             <w:tcBorders>
               <w:left w:val="single" w:sz="2" w:space="0" w:color="000000"/>
               <w:bottom w:val="single" w:sz="2" w:space="0" w:color="000000"/>
@@ -1506,7 +1506,7 @@
         <w:pStyle w:val="TextBody"/>
         <w:numPr>
           <w:ilvl w:val="0"/>
-          <w:numId w:val="4"/>
+          <w:numId w:val="5"/>
         </w:numPr>
         <w:rPr/>
       </w:pPr>
@@ -1524,7 +1524,7 @@
         <w:pStyle w:val="TextBody"/>
         <w:numPr>
           <w:ilvl w:val="0"/>
-          <w:numId w:val="4"/>
+          <w:numId w:val="5"/>
         </w:numPr>
         <w:rPr/>
       </w:pPr>
@@ -1542,7 +1542,7 @@
         <w:pStyle w:val="TextBody"/>
         <w:numPr>
           <w:ilvl w:val="0"/>
-          <w:numId w:val="4"/>
+          <w:numId w:val="5"/>
         </w:numPr>
         <w:rPr/>
       </w:pPr>
@@ -1560,7 +1560,7 @@
         <w:pStyle w:val="TextBody"/>
         <w:numPr>
           <w:ilvl w:val="0"/>
-          <w:numId w:val="4"/>
+          <w:numId w:val="5"/>
         </w:numPr>
         <w:rPr/>
       </w:pPr>
@@ -1578,7 +1578,7 @@
         <w:pStyle w:val="TextBody"/>
         <w:numPr>
           <w:ilvl w:val="0"/>
-          <w:numId w:val="4"/>
+          <w:numId w:val="5"/>
         </w:numPr>
         <w:rPr/>
       </w:pPr>
@@ -1604,15 +1604,15 @@
         </w:tblCellMar>
       </w:tblPr>
       <w:tblGrid>
-        <w:gridCol w:w="1889"/>
-        <w:gridCol w:w="5669"/>
-        <w:gridCol w:w="2087"/>
+        <w:gridCol w:w="1888"/>
+        <w:gridCol w:w="5668"/>
+        <w:gridCol w:w="2089"/>
       </w:tblGrid>
       <w:tr>
         <w:trPr/>
         <w:tc>
           <w:tcPr>
-            <w:tcW w:w="1889" w:type="dxa"/>
+            <w:tcW w:w="1888" w:type="dxa"/>
             <w:tcBorders>
               <w:top w:val="single" w:sz="2" w:space="0" w:color="000000"/>
               <w:left w:val="single" w:sz="2" w:space="0" w:color="000000"/>
@@ -1633,7 +1633,7 @@
         </w:tc>
         <w:tc>
           <w:tcPr>
-            <w:tcW w:w="5669" w:type="dxa"/>
+            <w:tcW w:w="5668" w:type="dxa"/>
             <w:tcBorders>
               <w:top w:val="single" w:sz="2" w:space="0" w:color="000000"/>
               <w:left w:val="single" w:sz="2" w:space="0" w:color="000000"/>
@@ -1646,7 +1646,7 @@
               <w:pStyle w:val="TableContents"/>
               <w:numPr>
                 <w:ilvl w:val="0"/>
-                <w:numId w:val="5"/>
+                <w:numId w:val="6"/>
               </w:numPr>
               <w:rPr/>
             </w:pPr>
@@ -1660,7 +1660,7 @@
               <w:pStyle w:val="TableContents"/>
               <w:numPr>
                 <w:ilvl w:val="0"/>
-                <w:numId w:val="5"/>
+                <w:numId w:val="6"/>
               </w:numPr>
               <w:rPr/>
             </w:pPr>
@@ -1674,7 +1674,7 @@
               <w:pStyle w:val="TableContents"/>
               <w:numPr>
                 <w:ilvl w:val="0"/>
-                <w:numId w:val="5"/>
+                <w:numId w:val="6"/>
               </w:numPr>
               <w:rPr/>
             </w:pPr>
@@ -1688,7 +1688,7 @@
               <w:pStyle w:val="TableContents"/>
               <w:numPr>
                 <w:ilvl w:val="0"/>
-                <w:numId w:val="5"/>
+                <w:numId w:val="6"/>
               </w:numPr>
               <w:rPr/>
             </w:pPr>
@@ -1702,7 +1702,7 @@
               <w:pStyle w:val="TableContents"/>
               <w:numPr>
                 <w:ilvl w:val="0"/>
-                <w:numId w:val="5"/>
+                <w:numId w:val="6"/>
               </w:numPr>
               <w:rPr/>
             </w:pPr>
@@ -1714,7 +1714,7 @@
         </w:tc>
         <w:tc>
           <w:tcPr>
-            <w:tcW w:w="2087" w:type="dxa"/>
+            <w:tcW w:w="2089" w:type="dxa"/>
             <w:tcBorders>
               <w:top w:val="single" w:sz="2" w:space="0" w:color="000000"/>
               <w:left w:val="single" w:sz="2" w:space="0" w:color="000000"/>
@@ -1728,7 +1728,7 @@
               <w:pStyle w:val="TableContents"/>
               <w:numPr>
                 <w:ilvl w:val="0"/>
-                <w:numId w:val="5"/>
+                <w:numId w:val="6"/>
               </w:numPr>
               <w:rPr/>
             </w:pPr>
@@ -1742,7 +1742,7 @@
               <w:pStyle w:val="TableContents"/>
               <w:numPr>
                 <w:ilvl w:val="0"/>
-                <w:numId w:val="5"/>
+                <w:numId w:val="6"/>
               </w:numPr>
               <w:rPr/>
             </w:pPr>
@@ -1757,7 +1757,7 @@
         <w:trPr/>
         <w:tc>
           <w:tcPr>
-            <w:tcW w:w="1889" w:type="dxa"/>
+            <w:tcW w:w="1888" w:type="dxa"/>
             <w:tcBorders>
               <w:left w:val="single" w:sz="2" w:space="0" w:color="000000"/>
               <w:bottom w:val="single" w:sz="2" w:space="0" w:color="000000"/>
@@ -1777,7 +1777,7 @@
         </w:tc>
         <w:tc>
           <w:tcPr>
-            <w:tcW w:w="5669" w:type="dxa"/>
+            <w:tcW w:w="5668" w:type="dxa"/>
             <w:tcBorders>
               <w:left w:val="single" w:sz="2" w:space="0" w:color="000000"/>
               <w:bottom w:val="single" w:sz="2" w:space="0" w:color="000000"/>
@@ -1789,7 +1789,7 @@
               <w:pStyle w:val="TableContents"/>
               <w:numPr>
                 <w:ilvl w:val="0"/>
-                <w:numId w:val="5"/>
+                <w:numId w:val="6"/>
               </w:numPr>
               <w:rPr/>
             </w:pPr>
@@ -1803,7 +1803,7 @@
               <w:pStyle w:val="TableContents"/>
               <w:numPr>
                 <w:ilvl w:val="0"/>
-                <w:numId w:val="5"/>
+                <w:numId w:val="6"/>
               </w:numPr>
               <w:rPr/>
             </w:pPr>
@@ -1817,7 +1817,7 @@
               <w:pStyle w:val="TableContents"/>
               <w:numPr>
                 <w:ilvl w:val="0"/>
-                <w:numId w:val="5"/>
+                <w:numId w:val="6"/>
               </w:numPr>
               <w:rPr/>
             </w:pPr>
@@ -1831,7 +1831,7 @@
               <w:pStyle w:val="TableContents"/>
               <w:numPr>
                 <w:ilvl w:val="0"/>
-                <w:numId w:val="5"/>
+                <w:numId w:val="6"/>
               </w:numPr>
               <w:rPr/>
             </w:pPr>
@@ -1843,7 +1843,7 @@
         </w:tc>
         <w:tc>
           <w:tcPr>
-            <w:tcW w:w="2087" w:type="dxa"/>
+            <w:tcW w:w="2089" w:type="dxa"/>
             <w:tcBorders>
               <w:left w:val="single" w:sz="2" w:space="0" w:color="000000"/>
               <w:bottom w:val="single" w:sz="2" w:space="0" w:color="000000"/>
@@ -1856,7 +1856,7 @@
               <w:pStyle w:val="TableContents"/>
               <w:numPr>
                 <w:ilvl w:val="0"/>
-                <w:numId w:val="5"/>
+                <w:numId w:val="6"/>
               </w:numPr>
               <w:rPr/>
             </w:pPr>
@@ -1889,7 +1889,7 @@
         <w:trPr/>
         <w:tc>
           <w:tcPr>
-            <w:tcW w:w="1889" w:type="dxa"/>
+            <w:tcW w:w="1888" w:type="dxa"/>
             <w:tcBorders>
               <w:left w:val="single" w:sz="2" w:space="0" w:color="000000"/>
               <w:bottom w:val="single" w:sz="2" w:space="0" w:color="000000"/>
@@ -1909,7 +1909,7 @@
         </w:tc>
         <w:tc>
           <w:tcPr>
-            <w:tcW w:w="5669" w:type="dxa"/>
+            <w:tcW w:w="5668" w:type="dxa"/>
             <w:tcBorders>
               <w:left w:val="single" w:sz="2" w:space="0" w:color="000000"/>
               <w:bottom w:val="single" w:sz="2" w:space="0" w:color="000000"/>
@@ -1921,7 +1921,7 @@
               <w:pStyle w:val="TableContents"/>
               <w:numPr>
                 <w:ilvl w:val="0"/>
-                <w:numId w:val="5"/>
+                <w:numId w:val="6"/>
               </w:numPr>
               <w:rPr/>
             </w:pPr>
@@ -1948,7 +1948,7 @@
         </w:tc>
         <w:tc>
           <w:tcPr>
-            <w:tcW w:w="2087" w:type="dxa"/>
+            <w:tcW w:w="2089" w:type="dxa"/>
             <w:tcBorders>
               <w:left w:val="single" w:sz="2" w:space="0" w:color="000000"/>
               <w:bottom w:val="single" w:sz="2" w:space="0" w:color="000000"/>
@@ -1961,7 +1961,7 @@
               <w:pStyle w:val="TableContents"/>
               <w:numPr>
                 <w:ilvl w:val="0"/>
-                <w:numId w:val="5"/>
+                <w:numId w:val="6"/>
               </w:numPr>
               <w:rPr/>
             </w:pPr>
@@ -1976,7 +1976,7 @@
         <w:trPr/>
         <w:tc>
           <w:tcPr>
-            <w:tcW w:w="1889" w:type="dxa"/>
+            <w:tcW w:w="1888" w:type="dxa"/>
             <w:tcBorders>
               <w:left w:val="single" w:sz="2" w:space="0" w:color="000000"/>
               <w:bottom w:val="single" w:sz="2" w:space="0" w:color="000000"/>
@@ -1996,7 +1996,7 @@
         </w:tc>
         <w:tc>
           <w:tcPr>
-            <w:tcW w:w="5669" w:type="dxa"/>
+            <w:tcW w:w="5668" w:type="dxa"/>
             <w:tcBorders>
               <w:left w:val="single" w:sz="2" w:space="0" w:color="000000"/>
               <w:bottom w:val="single" w:sz="2" w:space="0" w:color="000000"/>
@@ -2008,7 +2008,7 @@
               <w:pStyle w:val="TableContents"/>
               <w:numPr>
                 <w:ilvl w:val="0"/>
-                <w:numId w:val="5"/>
+                <w:numId w:val="6"/>
               </w:numPr>
               <w:rPr/>
             </w:pPr>
@@ -2022,7 +2022,7 @@
               <w:pStyle w:val="TableContents"/>
               <w:numPr>
                 <w:ilvl w:val="0"/>
-                <w:numId w:val="5"/>
+                <w:numId w:val="6"/>
               </w:numPr>
               <w:rPr/>
             </w:pPr>
@@ -2036,7 +2036,7 @@
               <w:pStyle w:val="TableContents"/>
               <w:numPr>
                 <w:ilvl w:val="0"/>
-                <w:numId w:val="5"/>
+                <w:numId w:val="6"/>
               </w:numPr>
               <w:rPr/>
             </w:pPr>
@@ -2048,7 +2048,7 @@
         </w:tc>
         <w:tc>
           <w:tcPr>
-            <w:tcW w:w="2087" w:type="dxa"/>
+            <w:tcW w:w="2089" w:type="dxa"/>
             <w:tcBorders>
               <w:left w:val="single" w:sz="2" w:space="0" w:color="000000"/>
               <w:bottom w:val="single" w:sz="2" w:space="0" w:color="000000"/>
@@ -2061,7 +2061,7 @@
               <w:pStyle w:val="TableContents"/>
               <w:numPr>
                 <w:ilvl w:val="0"/>
-                <w:numId w:val="5"/>
+                <w:numId w:val="6"/>
               </w:numPr>
               <w:rPr/>
             </w:pPr>
@@ -2081,32 +2081,37 @@
       <w:r>
         <w:rPr/>
       </w:r>
-      <w:r>
-        <w:br w:type="page"/>
-      </w:r>
     </w:p>
     <w:p>
       <w:pPr>
         <w:pStyle w:val="Heading2"/>
-        <w:rPr/>
-      </w:pPr>
-      <w:r>
-        <w:rPr/>
-        <w:t>Strategic Management II</w:t>
-      </w:r>
-    </w:p>
-    <w:p>
-      <w:pPr>
-        <w:pStyle w:val="TextBody"/>
-        <w:rPr/>
-      </w:pPr>
-      <w:r>
-        <w:rPr/>
-        <w:t xml:space="preserve">- </w:t>
-      </w:r>
-      <w:r>
-        <w:rPr/>
-        <w:t>SWOT critical analysis tool:</w:t>
+        <w:numPr>
+          <w:ilvl w:val="1"/>
+          <w:numId w:val="2"/>
+        </w:numPr>
+        <w:rPr>
+          <w:u w:val="single"/>
+        </w:rPr>
+      </w:pPr>
+      <w:r>
+        <w:rPr>
+          <w:u w:val="single"/>
+        </w:rPr>
+        <w:t>2. Goal setting and objectives in a company for value creation</w:t>
+      </w:r>
+    </w:p>
+    <w:p>
+      <w:pPr>
+        <w:pStyle w:val="TextBody"/>
+        <w:rPr>
+          <w:u w:val="none"/>
+        </w:rPr>
+      </w:pPr>
+      <w:r>
+        <w:rPr>
+          <w:u w:val="none"/>
+        </w:rPr>
+        <w:t>- Target pyramid: Goals of the company (read top-down)</w:t>
       </w:r>
     </w:p>
     <w:p>
@@ -2116,57 +2121,15 @@
           <w:ilvl w:val="0"/>
           <w:numId w:val="6"/>
         </w:numPr>
-        <w:spacing w:before="57" w:after="197"/>
-        <w:rPr/>
-      </w:pPr>
-      <w:r>
-        <w:rPr/>
-        <w:t>Strengths (internal to company):</w:t>
-      </w:r>
-    </w:p>
-    <w:p>
-      <w:pPr>
-        <w:pStyle w:val="TextBody"/>
-        <w:numPr>
-          <w:ilvl w:val="1"/>
-          <w:numId w:val="6"/>
-        </w:numPr>
-        <w:spacing w:before="57" w:after="197"/>
-        <w:rPr/>
-      </w:pPr>
-      <w:r>
-        <w:rPr/>
-        <w:t>Advantages, Capabilities</w:t>
-      </w:r>
-    </w:p>
-    <w:p>
-      <w:pPr>
-        <w:pStyle w:val="TextBody"/>
-        <w:numPr>
-          <w:ilvl w:val="1"/>
-          <w:numId w:val="6"/>
-        </w:numPr>
-        <w:spacing w:before="57" w:after="197"/>
-        <w:rPr/>
-      </w:pPr>
-      <w:r>
-        <w:rPr/>
-        <w:t>Resources and Assets (e.g. IT infrastructure)</w:t>
-      </w:r>
-    </w:p>
-    <w:p>
-      <w:pPr>
-        <w:pStyle w:val="TextBody"/>
-        <w:numPr>
-          <w:ilvl w:val="1"/>
-          <w:numId w:val="6"/>
-        </w:numPr>
-        <w:spacing w:before="57" w:after="197"/>
-        <w:rPr/>
-      </w:pPr>
-      <w:r>
-        <w:rPr/>
-        <w:t>Marketing, Knowledge, Experience</w:t>
+        <w:rPr>
+          <w:u w:val="none"/>
+        </w:rPr>
+      </w:pPr>
+      <w:r>
+        <w:rPr>
+          <w:u w:val="none"/>
+        </w:rPr>
+        <w:t>Vision (more like a global paradigm, spanning decades)</w:t>
       </w:r>
     </w:p>
     <w:p>
@@ -2176,57 +2139,15 @@
           <w:ilvl w:val="0"/>
           <w:numId w:val="6"/>
         </w:numPr>
-        <w:spacing w:before="57" w:after="197"/>
-        <w:rPr/>
-      </w:pPr>
-      <w:r>
-        <w:rPr/>
-        <w:t>Weaknesses (internal):</w:t>
-      </w:r>
-    </w:p>
-    <w:p>
-      <w:pPr>
-        <w:pStyle w:val="TextBody"/>
-        <w:numPr>
-          <w:ilvl w:val="1"/>
-          <w:numId w:val="6"/>
-        </w:numPr>
-        <w:spacing w:before="57" w:after="197"/>
-        <w:rPr/>
-      </w:pPr>
-      <w:r>
-        <w:rPr/>
-        <w:t>Financial, lack of competitive strength</w:t>
-      </w:r>
-    </w:p>
-    <w:p>
-      <w:pPr>
-        <w:pStyle w:val="TextBody"/>
-        <w:numPr>
-          <w:ilvl w:val="1"/>
-          <w:numId w:val="6"/>
-        </w:numPr>
-        <w:spacing w:before="57" w:after="197"/>
-        <w:rPr/>
-      </w:pPr>
-      <w:r>
-        <w:rPr/>
-        <w:t>Vulnerabilities</w:t>
-      </w:r>
-    </w:p>
-    <w:p>
-      <w:pPr>
-        <w:pStyle w:val="TextBody"/>
-        <w:numPr>
-          <w:ilvl w:val="1"/>
-          <w:numId w:val="6"/>
-        </w:numPr>
-        <w:spacing w:before="57" w:after="197"/>
-        <w:rPr/>
-      </w:pPr>
-      <w:r>
-        <w:rPr/>
-        <w:t>dependencies, e.g. suppliers or processes</w:t>
+        <w:rPr>
+          <w:u w:val="none"/>
+        </w:rPr>
+      </w:pPr>
+      <w:r>
+        <w:rPr>
+          <w:u w:val="none"/>
+        </w:rPr>
+        <w:t>Mission</w:t>
       </w:r>
     </w:p>
     <w:p>
@@ -2236,42 +2157,15 @@
           <w:ilvl w:val="0"/>
           <w:numId w:val="6"/>
         </w:numPr>
-        <w:spacing w:before="57" w:after="197"/>
-        <w:rPr/>
-      </w:pPr>
-      <w:r>
-        <w:rPr/>
-        <w:t>Opportunities (external to company; competitors):</w:t>
-      </w:r>
-    </w:p>
-    <w:p>
-      <w:pPr>
-        <w:pStyle w:val="TextBody"/>
-        <w:numPr>
-          <w:ilvl w:val="1"/>
-          <w:numId w:val="6"/>
-        </w:numPr>
-        <w:spacing w:before="57" w:after="197"/>
-        <w:rPr/>
-      </w:pPr>
-      <w:r>
-        <w:rPr/>
-        <w:t>Market Developments, USP, new technologies, unfulfilled customer need</w:t>
-      </w:r>
-    </w:p>
-    <w:p>
-      <w:pPr>
-        <w:pStyle w:val="TextBody"/>
-        <w:numPr>
-          <w:ilvl w:val="1"/>
-          <w:numId w:val="6"/>
-        </w:numPr>
-        <w:spacing w:before="57" w:after="197"/>
-        <w:rPr/>
-      </w:pPr>
-      <w:r>
-        <w:rPr/>
-        <w:t>Business and Product development</w:t>
+        <w:rPr>
+          <w:u w:val="none"/>
+        </w:rPr>
+      </w:pPr>
+      <w:r>
+        <w:rPr>
+          <w:u w:val="none"/>
+        </w:rPr>
+        <w:t>Objectives (normative: How should something be?)</w:t>
       </w:r>
     </w:p>
     <w:p>
@@ -2281,20 +2175,465 @@
           <w:ilvl w:val="0"/>
           <w:numId w:val="6"/>
         </w:numPr>
-        <w:spacing w:before="57" w:after="197"/>
-        <w:rPr/>
-      </w:pPr>
-      <w:r>
-        <w:rPr/>
-        <w:t>Threats (external):</w:t>
-      </w:r>
-    </w:p>
-    <w:p>
-      <w:pPr>
-        <w:pStyle w:val="TextBody"/>
+        <w:rPr>
+          <w:u w:val="none"/>
+        </w:rPr>
+      </w:pPr>
+      <w:r>
+        <w:rPr>
+          <w:u w:val="none"/>
+        </w:rPr>
+        <w:t>Strategies</w:t>
+      </w:r>
+    </w:p>
+    <w:p>
+      <w:pPr>
+        <w:pStyle w:val="TextBody"/>
+        <w:numPr>
+          <w:ilvl w:val="0"/>
+          <w:numId w:val="6"/>
+        </w:numPr>
+        <w:rPr>
+          <w:u w:val="none"/>
+        </w:rPr>
+      </w:pPr>
+      <w:r>
+        <w:rPr>
+          <w:u w:val="none"/>
+        </w:rPr>
+        <w:t>Functional area goals</w:t>
+      </w:r>
+    </w:p>
+    <w:p>
+      <w:pPr>
+        <w:pStyle w:val="Heading3"/>
+        <w:numPr>
+          <w:ilvl w:val="2"/>
+          <w:numId w:val="2"/>
+        </w:numPr>
+        <w:rPr/>
+      </w:pPr>
+      <w:r>
+        <w:rPr/>
+        <w:t>Mission</w:t>
+      </w:r>
+    </w:p>
+    <w:p>
+      <w:pPr>
+        <w:pStyle w:val="TextBody"/>
+        <w:rPr>
+          <w:u w:val="none"/>
+        </w:rPr>
+      </w:pPr>
+      <w:r>
+        <w:rPr>
+          <w:u w:val="none"/>
+        </w:rPr>
+        <w:t>- Also use the 5 Key Management questions for defining the mission:</w:t>
+      </w:r>
+    </w:p>
+    <w:p>
+      <w:pPr>
+        <w:pStyle w:val="TextBody"/>
+        <w:numPr>
+          <w:ilvl w:val="0"/>
+          <w:numId w:val="7"/>
+        </w:numPr>
+        <w:rPr>
+          <w:u w:val="none"/>
+        </w:rPr>
+      </w:pPr>
+      <w:r>
+        <w:rPr>
+          <w:u w:val="none"/>
+        </w:rPr>
+        <w:t>What is the mission?</w:t>
+      </w:r>
+    </w:p>
+    <w:p>
+      <w:pPr>
+        <w:pStyle w:val="TextBody"/>
+        <w:numPr>
+          <w:ilvl w:val="0"/>
+          <w:numId w:val="7"/>
+        </w:numPr>
+        <w:rPr>
+          <w:u w:val="none"/>
+        </w:rPr>
+      </w:pPr>
+      <w:r>
+        <w:rPr>
+          <w:u w:val="none"/>
+        </w:rPr>
+        <w:t>Who is the customer?</w:t>
+      </w:r>
+    </w:p>
+    <w:p>
+      <w:pPr>
+        <w:pStyle w:val="TextBody"/>
+        <w:numPr>
+          <w:ilvl w:val="0"/>
+          <w:numId w:val="7"/>
+        </w:numPr>
+        <w:rPr>
+          <w:u w:val="none"/>
+        </w:rPr>
+      </w:pPr>
+      <w:r>
+        <w:rPr>
+          <w:u w:val="none"/>
+        </w:rPr>
+        <w:t>What does he/she value?</w:t>
+      </w:r>
+    </w:p>
+    <w:p>
+      <w:pPr>
+        <w:pStyle w:val="TextBody"/>
+        <w:numPr>
+          <w:ilvl w:val="0"/>
+          <w:numId w:val="7"/>
+        </w:numPr>
+        <w:rPr>
+          <w:u w:val="none"/>
+        </w:rPr>
+      </w:pPr>
+      <w:r>
+        <w:rPr>
+          <w:u w:val="none"/>
+        </w:rPr>
+        <w:t>What are the results?</w:t>
+      </w:r>
+    </w:p>
+    <w:p>
+      <w:pPr>
+        <w:pStyle w:val="TextBody"/>
+        <w:numPr>
+          <w:ilvl w:val="0"/>
+          <w:numId w:val="7"/>
+        </w:numPr>
+        <w:rPr>
+          <w:u w:val="none"/>
+        </w:rPr>
+      </w:pPr>
+      <w:r>
+        <w:rPr>
+          <w:u w:val="none"/>
+        </w:rPr>
+        <w:t>What is the plan?</w:t>
+      </w:r>
+    </w:p>
+    <w:p>
+      <w:pPr>
+        <w:pStyle w:val="Heading3"/>
+        <w:numPr>
+          <w:ilvl w:val="2"/>
+          <w:numId w:val="2"/>
+        </w:numPr>
+        <w:rPr/>
+      </w:pPr>
+      <w:r>
+        <w:rPr/>
+        <w:t>Objectives</w:t>
+      </w:r>
+    </w:p>
+    <w:p>
+      <w:pPr>
+        <w:pStyle w:val="TextBody"/>
+        <w:rPr/>
+      </w:pPr>
+      <w:r>
+        <w:rPr/>
+        <w:t>- complementing objectives: they help each other in fulfilling the achievements</w:t>
+      </w:r>
+    </w:p>
+    <w:p>
+      <w:pPr>
+        <w:pStyle w:val="TextBody"/>
+        <w:rPr/>
+      </w:pPr>
+      <w:r>
+        <w:rPr/>
+        <w:t>- competing objectives: fulfilling both leads to decrease</w:t>
+      </w:r>
+    </w:p>
+    <w:p>
+      <w:pPr>
+        <w:pStyle w:val="TextBody"/>
+        <w:rPr/>
+      </w:pPr>
+      <w:r>
+        <w:rPr/>
+        <w:t>- antinomic objectives: either fulfill O1 or O2 (e.g. regional market vs. international market)</w:t>
+      </w:r>
+    </w:p>
+    <w:p>
+      <w:pPr>
+        <w:pStyle w:val="TextBody"/>
+        <w:rPr/>
+      </w:pPr>
+      <w:r>
+        <w:rPr/>
+        <w:t>- no side effects</w:t>
+      </w:r>
+    </w:p>
+    <w:p>
+      <w:pPr>
+        <w:pStyle w:val="Heading2"/>
         <w:numPr>
           <w:ilvl w:val="1"/>
-          <w:numId w:val="6"/>
+          <w:numId w:val="2"/>
+        </w:numPr>
+        <w:rPr/>
+      </w:pPr>
+      <w:r>
+        <w:rPr/>
+        <w:t>Limits of a strategy</w:t>
+      </w:r>
+    </w:p>
+    <w:p>
+      <w:pPr>
+        <w:pStyle w:val="TextBody"/>
+        <w:rPr/>
+      </w:pPr>
+      <w:r>
+        <w:rPr/>
+        <w:t>- Unpredictability, variety of unforeseen events, (faulty) managers</w:t>
+      </w:r>
+    </w:p>
+    <w:p>
+      <w:pPr>
+        <w:pStyle w:val="Normal"/>
+        <w:spacing w:before="0" w:after="140"/>
+        <w:rPr/>
+      </w:pPr>
+      <w:r>
+        <w:rPr/>
+        <w:t>- Hesitation, missing culture and spirit</w:t>
+      </w:r>
+      <w:r>
+        <w:br w:type="page"/>
+      </w:r>
+    </w:p>
+    <w:p>
+      <w:pPr>
+        <w:pStyle w:val="Heading2"/>
+        <w:numPr>
+          <w:ilvl w:val="1"/>
+          <w:numId w:val="2"/>
+        </w:numPr>
+        <w:rPr>
+          <w:u w:val="single"/>
+        </w:rPr>
+      </w:pPr>
+      <w:r>
+        <w:rPr>
+          <w:u w:val="single"/>
+        </w:rPr>
+        <w:t xml:space="preserve">8. </w:t>
+      </w:r>
+      <w:r>
+        <w:rPr>
+          <w:u w:val="single"/>
+        </w:rPr>
+        <w:t>Strategic Management II</w:t>
+      </w:r>
+    </w:p>
+    <w:p>
+      <w:pPr>
+        <w:pStyle w:val="TextBody"/>
+        <w:rPr/>
+      </w:pPr>
+      <w:r>
+        <w:rPr/>
+        <w:t>- SWOT critical analysis tool:</w:t>
+      </w:r>
+    </w:p>
+    <w:p>
+      <w:pPr>
+        <w:pStyle w:val="TextBody"/>
+        <w:numPr>
+          <w:ilvl w:val="0"/>
+          <w:numId w:val="7"/>
+        </w:numPr>
+        <w:spacing w:before="57" w:after="197"/>
+        <w:rPr/>
+      </w:pPr>
+      <w:r>
+        <w:rPr/>
+        <w:t>Strengths (internal to company):</w:t>
+      </w:r>
+    </w:p>
+    <w:p>
+      <w:pPr>
+        <w:pStyle w:val="TextBody"/>
+        <w:numPr>
+          <w:ilvl w:val="1"/>
+          <w:numId w:val="7"/>
+        </w:numPr>
+        <w:spacing w:before="57" w:after="197"/>
+        <w:rPr/>
+      </w:pPr>
+      <w:r>
+        <w:rPr/>
+        <w:t>Advantages, Capabilities</w:t>
+      </w:r>
+    </w:p>
+    <w:p>
+      <w:pPr>
+        <w:pStyle w:val="TextBody"/>
+        <w:numPr>
+          <w:ilvl w:val="1"/>
+          <w:numId w:val="7"/>
+        </w:numPr>
+        <w:spacing w:before="57" w:after="197"/>
+        <w:rPr/>
+      </w:pPr>
+      <w:r>
+        <w:rPr/>
+        <w:t>Resources and Assets (e.g. IT infrastructure)</w:t>
+      </w:r>
+    </w:p>
+    <w:p>
+      <w:pPr>
+        <w:pStyle w:val="TextBody"/>
+        <w:numPr>
+          <w:ilvl w:val="1"/>
+          <w:numId w:val="7"/>
+        </w:numPr>
+        <w:spacing w:before="57" w:after="197"/>
+        <w:rPr/>
+      </w:pPr>
+      <w:r>
+        <w:rPr/>
+        <w:t>Marketing, Knowledge, Experience</w:t>
+      </w:r>
+    </w:p>
+    <w:p>
+      <w:pPr>
+        <w:pStyle w:val="TextBody"/>
+        <w:numPr>
+          <w:ilvl w:val="0"/>
+          <w:numId w:val="7"/>
+        </w:numPr>
+        <w:spacing w:before="57" w:after="197"/>
+        <w:rPr/>
+      </w:pPr>
+      <w:r>
+        <w:rPr/>
+        <w:t>Weaknesses (internal):</w:t>
+      </w:r>
+    </w:p>
+    <w:p>
+      <w:pPr>
+        <w:pStyle w:val="TextBody"/>
+        <w:numPr>
+          <w:ilvl w:val="1"/>
+          <w:numId w:val="7"/>
+        </w:numPr>
+        <w:spacing w:before="57" w:after="197"/>
+        <w:rPr/>
+      </w:pPr>
+      <w:r>
+        <w:rPr/>
+        <w:t>Financial, lack of competitive strength</w:t>
+      </w:r>
+    </w:p>
+    <w:p>
+      <w:pPr>
+        <w:pStyle w:val="TextBody"/>
+        <w:numPr>
+          <w:ilvl w:val="1"/>
+          <w:numId w:val="7"/>
+        </w:numPr>
+        <w:spacing w:before="57" w:after="197"/>
+        <w:rPr/>
+      </w:pPr>
+      <w:r>
+        <w:rPr/>
+        <w:t>Vulnerabilities</w:t>
+      </w:r>
+    </w:p>
+    <w:p>
+      <w:pPr>
+        <w:pStyle w:val="TextBody"/>
+        <w:numPr>
+          <w:ilvl w:val="1"/>
+          <w:numId w:val="7"/>
+        </w:numPr>
+        <w:spacing w:before="57" w:after="197"/>
+        <w:rPr/>
+      </w:pPr>
+      <w:r>
+        <w:rPr/>
+        <w:t>dependencies, e.g. suppliers or processes</w:t>
+      </w:r>
+    </w:p>
+    <w:p>
+      <w:pPr>
+        <w:pStyle w:val="TextBody"/>
+        <w:numPr>
+          <w:ilvl w:val="0"/>
+          <w:numId w:val="7"/>
+        </w:numPr>
+        <w:spacing w:before="57" w:after="197"/>
+        <w:rPr/>
+      </w:pPr>
+      <w:r>
+        <w:rPr/>
+        <w:t>Opportunities (external to company; competitors):</w:t>
+      </w:r>
+    </w:p>
+    <w:p>
+      <w:pPr>
+        <w:pStyle w:val="TextBody"/>
+        <w:numPr>
+          <w:ilvl w:val="1"/>
+          <w:numId w:val="7"/>
+        </w:numPr>
+        <w:spacing w:before="57" w:after="197"/>
+        <w:rPr/>
+      </w:pPr>
+      <w:r>
+        <w:rPr/>
+        <w:t>Market Developments, USP, new technologies, unfulfilled customer need</w:t>
+      </w:r>
+    </w:p>
+    <w:p>
+      <w:pPr>
+        <w:pStyle w:val="TextBody"/>
+        <w:numPr>
+          <w:ilvl w:val="1"/>
+          <w:numId w:val="7"/>
+        </w:numPr>
+        <w:spacing w:before="57" w:after="197"/>
+        <w:rPr/>
+      </w:pPr>
+      <w:r>
+        <w:rPr/>
+        <w:t>Business and Product development</w:t>
+      </w:r>
+    </w:p>
+    <w:p>
+      <w:pPr>
+        <w:pStyle w:val="TextBody"/>
+        <w:numPr>
+          <w:ilvl w:val="0"/>
+          <w:numId w:val="7"/>
+        </w:numPr>
+        <w:spacing w:before="57" w:after="197"/>
+        <w:rPr/>
+      </w:pPr>
+      <w:r>
+        <w:rPr/>
+        <w:t>Threats (external):</w:t>
+      </w:r>
+    </w:p>
+    <w:p>
+      <w:pPr>
+        <w:pStyle w:val="TextBody"/>
+        <w:numPr>
+          <w:ilvl w:val="1"/>
+          <w:numId w:val="7"/>
         </w:numPr>
         <w:spacing w:before="57" w:after="197"/>
         <w:rPr/>
@@ -2329,8 +2668,8 @@
       </w:tblPr>
       <w:tblGrid>
         <w:gridCol w:w="3212"/>
-        <w:gridCol w:w="3213"/>
-        <w:gridCol w:w="3213"/>
+        <w:gridCol w:w="3211"/>
+        <w:gridCol w:w="3215"/>
       </w:tblGrid>
       <w:tr>
         <w:trPr/>
@@ -2356,7 +2695,7 @@
         </w:tc>
         <w:tc>
           <w:tcPr>
-            <w:tcW w:w="3213" w:type="dxa"/>
+            <w:tcW w:w="3211" w:type="dxa"/>
             <w:tcBorders>
               <w:top w:val="single" w:sz="2" w:space="0" w:color="000000"/>
               <w:left w:val="single" w:sz="2" w:space="0" w:color="000000"/>
@@ -2377,7 +2716,7 @@
         </w:tc>
         <w:tc>
           <w:tcPr>
-            <w:tcW w:w="3213" w:type="dxa"/>
+            <w:tcW w:w="3215" w:type="dxa"/>
             <w:tcBorders>
               <w:top w:val="single" w:sz="2" w:space="0" w:color="000000"/>
               <w:left w:val="single" w:sz="2" w:space="0" w:color="000000"/>
@@ -2422,7 +2761,7 @@
         </w:tc>
         <w:tc>
           <w:tcPr>
-            <w:tcW w:w="3213" w:type="dxa"/>
+            <w:tcW w:w="3211" w:type="dxa"/>
             <w:tcBorders>
               <w:left w:val="single" w:sz="2" w:space="0" w:color="000000"/>
               <w:bottom w:val="single" w:sz="2" w:space="0" w:color="000000"/>
@@ -2442,7 +2781,7 @@
         </w:tc>
         <w:tc>
           <w:tcPr>
-            <w:tcW w:w="3213" w:type="dxa"/>
+            <w:tcW w:w="3215" w:type="dxa"/>
             <w:tcBorders>
               <w:left w:val="single" w:sz="2" w:space="0" w:color="000000"/>
               <w:bottom w:val="single" w:sz="2" w:space="0" w:color="000000"/>
@@ -2486,7 +2825,7 @@
         </w:tc>
         <w:tc>
           <w:tcPr>
-            <w:tcW w:w="3213" w:type="dxa"/>
+            <w:tcW w:w="3211" w:type="dxa"/>
             <w:tcBorders>
               <w:left w:val="single" w:sz="2" w:space="0" w:color="000000"/>
               <w:bottom w:val="single" w:sz="2" w:space="0" w:color="000000"/>
@@ -2506,7 +2845,7 @@
         </w:tc>
         <w:tc>
           <w:tcPr>
-            <w:tcW w:w="3213" w:type="dxa"/>
+            <w:tcW w:w="3215" w:type="dxa"/>
             <w:tcBorders>
               <w:left w:val="single" w:sz="2" w:space="0" w:color="000000"/>
               <w:bottom w:val="single" w:sz="2" w:space="0" w:color="000000"/>
@@ -2557,47 +2896,6 @@
       <w:r>
         <w:rPr/>
         <w:t>Entry:</w:t>
-      </w:r>
-    </w:p>
-    <w:p>
-      <w:pPr>
-        <w:pStyle w:val="TextBody"/>
-        <w:numPr>
-          <w:ilvl w:val="0"/>
-          <w:numId w:val="7"/>
-        </w:numPr>
-        <w:spacing w:before="57" w:after="197"/>
-        <w:rPr/>
-      </w:pPr>
-      <w:r>
-        <w:rPr/>
-        <w:t>Structural (e.g. market leaders try to push competitors out of the market)</w:t>
-      </w:r>
-    </w:p>
-    <w:p>
-      <w:pPr>
-        <w:pStyle w:val="TextBody"/>
-        <w:numPr>
-          <w:ilvl w:val="0"/>
-          <w:numId w:val="7"/>
-        </w:numPr>
-        <w:spacing w:before="57" w:after="197"/>
-        <w:rPr/>
-      </w:pPr>
-      <w:r>
-        <w:rPr/>
-        <w:t>Behavioral</w:t>
-      </w:r>
-    </w:p>
-    <w:p>
-      <w:pPr>
-        <w:pStyle w:val="TextBody"/>
-        <w:spacing w:before="57" w:after="197"/>
-        <w:rPr/>
-      </w:pPr>
-      <w:r>
-        <w:rPr/>
-        <w:t>Exit:</w:t>
       </w:r>
     </w:p>
     <w:p>
@@ -2612,7 +2910,7 @@
       </w:pPr>
       <w:r>
         <w:rPr/>
-        <w:t>Specialized Assets (e.g. Mining Tools → they cannot be easily transferred)</w:t>
+        <w:t>Structural (e.g. market leaders try to push competitors out of the market)</w:t>
       </w:r>
     </w:p>
     <w:p>
@@ -2627,63 +2925,18 @@
       </w:pPr>
       <w:r>
         <w:rPr/>
-        <w:t>Fixed Costs (e.g. compulsory continuation of operations, supplying)</w:t>
-      </w:r>
-    </w:p>
-    <w:p>
-      <w:pPr>
-        <w:pStyle w:val="TextBody"/>
-        <w:numPr>
-          <w:ilvl w:val="0"/>
-          <w:numId w:val="8"/>
-        </w:numPr>
+        <w:t>Behavioral</w:t>
+      </w:r>
+    </w:p>
+    <w:p>
+      <w:pPr>
+        <w:pStyle w:val="TextBody"/>
         <w:spacing w:before="57" w:after="197"/>
         <w:rPr/>
       </w:pPr>
       <w:r>
         <w:rPr/>
-        <w:t xml:space="preserve">Strategic Inter-relations (e.g. still continuing a certain product) </w:t>
-      </w:r>
-    </w:p>
-    <w:p>
-      <w:pPr>
-        <w:pStyle w:val="TextBody"/>
-        <w:numPr>
-          <w:ilvl w:val="0"/>
-          <w:numId w:val="8"/>
-        </w:numPr>
-        <w:spacing w:before="57" w:after="197"/>
-        <w:rPr/>
-      </w:pPr>
-      <w:r>
-        <w:rPr/>
-        <w:t>Emotional Barriers ()</w:t>
-      </w:r>
-    </w:p>
-    <w:p>
-      <w:pPr>
-        <w:pStyle w:val="TextBody"/>
-        <w:numPr>
-          <w:ilvl w:val="0"/>
-          <w:numId w:val="8"/>
-        </w:numPr>
-        <w:spacing w:before="57" w:after="197"/>
-        <w:rPr/>
-      </w:pPr>
-      <w:r>
-        <w:rPr/>
-        <w:t>Regulations by law ()</w:t>
-      </w:r>
-    </w:p>
-    <w:p>
-      <w:pPr>
-        <w:pStyle w:val="TextBody"/>
-        <w:spacing w:before="57" w:after="197"/>
-        <w:rPr/>
-      </w:pPr>
-      <w:r>
-        <w:rPr/>
-        <w:t>- Product Life Cycle:</w:t>
+        <w:t>Exit:</w:t>
       </w:r>
     </w:p>
     <w:p>
@@ -2698,7 +2951,7 @@
       </w:pPr>
       <w:r>
         <w:rPr/>
-        <w:t>Start-Up: low sales, poor quality, high costs, high margins, intense marketing, gain market shares</w:t>
+        <w:t>Specialized Assets (e.g. Mining Tools → they cannot be easily transferred)</w:t>
       </w:r>
     </w:p>
     <w:p>
@@ -2713,7 +2966,7 @@
       </w:pPr>
       <w:r>
         <w:rPr/>
-        <w:t>Growth Established: high growth rates, increasing sales/profits, marketing focus</w:t>
+        <w:t>Fixed Costs (e.g. compulsory continuation of operations, supplying)</w:t>
       </w:r>
     </w:p>
     <w:p>
@@ -2728,7 +2981,7 @@
       </w:pPr>
       <w:r>
         <w:rPr/>
-        <w:t>Maturity/Saturated: peak sales, low costs, stable numbers, top quality</w:t>
+        <w:t xml:space="preserve">Strategic Inter-relations (e.g. still continuing a certain product) </w:t>
       </w:r>
     </w:p>
     <w:p>
@@ -2737,6 +2990,92 @@
         <w:numPr>
           <w:ilvl w:val="0"/>
           <w:numId w:val="9"/>
+        </w:numPr>
+        <w:spacing w:before="57" w:after="197"/>
+        <w:rPr/>
+      </w:pPr>
+      <w:r>
+        <w:rPr/>
+        <w:t>Emotional Barriers ()</w:t>
+      </w:r>
+    </w:p>
+    <w:p>
+      <w:pPr>
+        <w:pStyle w:val="TextBody"/>
+        <w:numPr>
+          <w:ilvl w:val="0"/>
+          <w:numId w:val="9"/>
+        </w:numPr>
+        <w:spacing w:before="57" w:after="197"/>
+        <w:rPr/>
+      </w:pPr>
+      <w:r>
+        <w:rPr/>
+        <w:t>Regulations by law ()</w:t>
+      </w:r>
+    </w:p>
+    <w:p>
+      <w:pPr>
+        <w:pStyle w:val="TextBody"/>
+        <w:spacing w:before="57" w:after="197"/>
+        <w:rPr/>
+      </w:pPr>
+      <w:r>
+        <w:rPr/>
+        <w:t>- Product Life Cycle:</w:t>
+      </w:r>
+    </w:p>
+    <w:p>
+      <w:pPr>
+        <w:pStyle w:val="TextBody"/>
+        <w:numPr>
+          <w:ilvl w:val="0"/>
+          <w:numId w:val="10"/>
+        </w:numPr>
+        <w:spacing w:before="57" w:after="197"/>
+        <w:rPr/>
+      </w:pPr>
+      <w:r>
+        <w:rPr/>
+        <w:t>Start-Up: low sales, poor quality, high costs, high margins, intense marketing, gain market shares</w:t>
+      </w:r>
+    </w:p>
+    <w:p>
+      <w:pPr>
+        <w:pStyle w:val="TextBody"/>
+        <w:numPr>
+          <w:ilvl w:val="0"/>
+          <w:numId w:val="10"/>
+        </w:numPr>
+        <w:spacing w:before="57" w:after="197"/>
+        <w:rPr/>
+      </w:pPr>
+      <w:r>
+        <w:rPr/>
+        <w:t>Growth Established: high growth rates, increasing sales/profits, marketing focus</w:t>
+      </w:r>
+    </w:p>
+    <w:p>
+      <w:pPr>
+        <w:pStyle w:val="TextBody"/>
+        <w:numPr>
+          <w:ilvl w:val="0"/>
+          <w:numId w:val="10"/>
+        </w:numPr>
+        <w:spacing w:before="57" w:after="197"/>
+        <w:rPr/>
+      </w:pPr>
+      <w:r>
+        <w:rPr/>
+        <w:t>Maturity/Saturated: peak sales, low costs, stable numbers, top quality</w:t>
+      </w:r>
+    </w:p>
+    <w:p>
+      <w:pPr>
+        <w:pStyle w:val="TextBody"/>
+        <w:numPr>
+          <w:ilvl w:val="0"/>
+          <w:numId w:val="10"/>
         </w:numPr>
         <w:spacing w:before="57" w:after="197"/>
         <w:rPr/>
@@ -2867,15 +3206,6 @@
     </w:lvl>
     <w:lvl w:ilvl="1">
       <w:start w:val="1"/>
-      <w:numFmt w:val="decimal"/>
-      <w:lvlText w:val="%2"/>
-      <w:lvlJc w:val="left"/>
-      <w:pPr>
-        <w:ind w:left="0" w:hanging="0"/>
-      </w:pPr>
-    </w:lvl>
-    <w:lvl w:ilvl="2">
-      <w:start w:val="1"/>
       <w:numFmt w:val="none"/>
       <w:suff w:val="nothing"/>
       <w:lvlText w:val=""/>
@@ -2884,7 +3214,7 @@
         <w:ind w:left="0" w:hanging="0"/>
       </w:pPr>
     </w:lvl>
-    <w:lvl w:ilvl="3">
+    <w:lvl w:ilvl="2">
       <w:start w:val="1"/>
       <w:numFmt w:val="none"/>
       <w:suff w:val="nothing"/>
@@ -2894,7 +3224,7 @@
         <w:ind w:left="0" w:hanging="0"/>
       </w:pPr>
     </w:lvl>
-    <w:lvl w:ilvl="4">
+    <w:lvl w:ilvl="3">
       <w:start w:val="1"/>
       <w:numFmt w:val="none"/>
       <w:suff w:val="nothing"/>
@@ -2904,7 +3234,7 @@
         <w:ind w:left="0" w:hanging="0"/>
       </w:pPr>
     </w:lvl>
-    <w:lvl w:ilvl="5">
+    <w:lvl w:ilvl="4">
       <w:start w:val="1"/>
       <w:numFmt w:val="none"/>
       <w:suff w:val="nothing"/>
@@ -2914,7 +3244,7 @@
         <w:ind w:left="0" w:hanging="0"/>
       </w:pPr>
     </w:lvl>
-    <w:lvl w:ilvl="6">
+    <w:lvl w:ilvl="5">
       <w:start w:val="1"/>
       <w:numFmt w:val="none"/>
       <w:suff w:val="nothing"/>
@@ -2924,7 +3254,7 @@
         <w:ind w:left="0" w:hanging="0"/>
       </w:pPr>
     </w:lvl>
-    <w:lvl w:ilvl="7">
+    <w:lvl w:ilvl="6">
       <w:start w:val="1"/>
       <w:numFmt w:val="none"/>
       <w:suff w:val="nothing"/>
@@ -2934,7 +3264,7 @@
         <w:ind w:left="0" w:hanging="0"/>
       </w:pPr>
     </w:lvl>
-    <w:lvl w:ilvl="8">
+    <w:lvl w:ilvl="7">
       <w:start w:val="1"/>
       <w:numFmt w:val="none"/>
       <w:suff w:val="nothing"/>
@@ -2944,151 +3274,106 @@
         <w:ind w:left="0" w:hanging="0"/>
       </w:pPr>
     </w:lvl>
+    <w:lvl w:ilvl="8">
+      <w:start w:val="1"/>
+      <w:numFmt w:val="none"/>
+      <w:suff w:val="nothing"/>
+      <w:lvlText w:val=""/>
+      <w:lvlJc w:val="left"/>
+      <w:pPr>
+        <w:ind w:left="0" w:hanging="0"/>
+      </w:pPr>
+    </w:lvl>
   </w:abstractNum>
   <w:abstractNum w:abstractNumId="3">
     <w:lvl w:ilvl="0">
       <w:start w:val="1"/>
-      <w:numFmt w:val="bullet"/>
-      <w:lvlText w:val=""/>
-      <w:lvlJc w:val="left"/>
-      <w:pPr>
-        <w:tabs>
-          <w:tab w:val="num" w:pos="720"/>
-        </w:tabs>
-        <w:ind w:left="720" w:hanging="360"/>
-      </w:pPr>
-      <w:rPr>
-        <w:rFonts w:ascii="Symbol" w:hAnsi="Symbol" w:cs="Symbol" w:hint="default"/>
-        <w:rFonts w:cs="OpenSymbol"/>
-      </w:rPr>
+      <w:numFmt w:val="none"/>
+      <w:suff w:val="nothing"/>
+      <w:lvlText w:val=""/>
+      <w:lvlJc w:val="left"/>
+      <w:pPr>
+        <w:ind w:left="0" w:hanging="0"/>
+      </w:pPr>
     </w:lvl>
     <w:lvl w:ilvl="1">
       <w:start w:val="1"/>
-      <w:numFmt w:val="bullet"/>
-      <w:lvlText w:val="◦"/>
-      <w:lvlJc w:val="left"/>
-      <w:pPr>
-        <w:tabs>
-          <w:tab w:val="num" w:pos="1080"/>
-        </w:tabs>
-        <w:ind w:left="1080" w:hanging="360"/>
-      </w:pPr>
-      <w:rPr>
-        <w:rFonts w:ascii="OpenSymbol" w:hAnsi="OpenSymbol" w:cs="OpenSymbol" w:hint="default"/>
-        <w:rFonts w:cs="OpenSymbol"/>
-      </w:rPr>
+      <w:numFmt w:val="decimal"/>
+      <w:lvlText w:val="%2"/>
+      <w:lvlJc w:val="left"/>
+      <w:pPr>
+        <w:ind w:left="0" w:hanging="0"/>
+      </w:pPr>
     </w:lvl>
     <w:lvl w:ilvl="2">
       <w:start w:val="1"/>
-      <w:numFmt w:val="bullet"/>
-      <w:lvlText w:val="▪"/>
-      <w:lvlJc w:val="left"/>
-      <w:pPr>
-        <w:tabs>
-          <w:tab w:val="num" w:pos="1440"/>
-        </w:tabs>
-        <w:ind w:left="1440" w:hanging="360"/>
-      </w:pPr>
-      <w:rPr>
-        <w:rFonts w:ascii="OpenSymbol" w:hAnsi="OpenSymbol" w:cs="OpenSymbol" w:hint="default"/>
-        <w:rFonts w:cs="OpenSymbol"/>
-      </w:rPr>
+      <w:numFmt w:val="none"/>
+      <w:suff w:val="nothing"/>
+      <w:lvlText w:val=""/>
+      <w:lvlJc w:val="left"/>
+      <w:pPr>
+        <w:ind w:left="0" w:hanging="0"/>
+      </w:pPr>
     </w:lvl>
     <w:lvl w:ilvl="3">
       <w:start w:val="1"/>
-      <w:numFmt w:val="bullet"/>
-      <w:lvlText w:val=""/>
-      <w:lvlJc w:val="left"/>
-      <w:pPr>
-        <w:tabs>
-          <w:tab w:val="num" w:pos="1800"/>
-        </w:tabs>
-        <w:ind w:left="1800" w:hanging="360"/>
-      </w:pPr>
-      <w:rPr>
-        <w:rFonts w:ascii="Symbol" w:hAnsi="Symbol" w:cs="Symbol" w:hint="default"/>
-        <w:rFonts w:cs="OpenSymbol"/>
-      </w:rPr>
+      <w:numFmt w:val="none"/>
+      <w:suff w:val="nothing"/>
+      <w:lvlText w:val=""/>
+      <w:lvlJc w:val="left"/>
+      <w:pPr>
+        <w:ind w:left="0" w:hanging="0"/>
+      </w:pPr>
     </w:lvl>
     <w:lvl w:ilvl="4">
       <w:start w:val="1"/>
-      <w:numFmt w:val="bullet"/>
-      <w:lvlText w:val="◦"/>
-      <w:lvlJc w:val="left"/>
-      <w:pPr>
-        <w:tabs>
-          <w:tab w:val="num" w:pos="2160"/>
-        </w:tabs>
-        <w:ind w:left="2160" w:hanging="360"/>
-      </w:pPr>
-      <w:rPr>
-        <w:rFonts w:ascii="OpenSymbol" w:hAnsi="OpenSymbol" w:cs="OpenSymbol" w:hint="default"/>
-        <w:rFonts w:cs="OpenSymbol"/>
-      </w:rPr>
+      <w:numFmt w:val="none"/>
+      <w:suff w:val="nothing"/>
+      <w:lvlText w:val=""/>
+      <w:lvlJc w:val="left"/>
+      <w:pPr>
+        <w:ind w:left="0" w:hanging="0"/>
+      </w:pPr>
     </w:lvl>
     <w:lvl w:ilvl="5">
       <w:start w:val="1"/>
-      <w:numFmt w:val="bullet"/>
-      <w:lvlText w:val="▪"/>
-      <w:lvlJc w:val="left"/>
-      <w:pPr>
-        <w:tabs>
-          <w:tab w:val="num" w:pos="2520"/>
-        </w:tabs>
-        <w:ind w:left="2520" w:hanging="360"/>
-      </w:pPr>
-      <w:rPr>
-        <w:rFonts w:ascii="OpenSymbol" w:hAnsi="OpenSymbol" w:cs="OpenSymbol" w:hint="default"/>
-        <w:rFonts w:cs="OpenSymbol"/>
-      </w:rPr>
+      <w:numFmt w:val="none"/>
+      <w:suff w:val="nothing"/>
+      <w:lvlText w:val=""/>
+      <w:lvlJc w:val="left"/>
+      <w:pPr>
+        <w:ind w:left="0" w:hanging="0"/>
+      </w:pPr>
     </w:lvl>
     <w:lvl w:ilvl="6">
       <w:start w:val="1"/>
-      <w:numFmt w:val="bullet"/>
-      <w:lvlText w:val=""/>
-      <w:lvlJc w:val="left"/>
-      <w:pPr>
-        <w:tabs>
-          <w:tab w:val="num" w:pos="2880"/>
-        </w:tabs>
-        <w:ind w:left="2880" w:hanging="360"/>
-      </w:pPr>
-      <w:rPr>
-        <w:rFonts w:ascii="Symbol" w:hAnsi="Symbol" w:cs="Symbol" w:hint="default"/>
-        <w:rFonts w:cs="OpenSymbol"/>
-      </w:rPr>
+      <w:numFmt w:val="none"/>
+      <w:suff w:val="nothing"/>
+      <w:lvlText w:val=""/>
+      <w:lvlJc w:val="left"/>
+      <w:pPr>
+        <w:ind w:left="0" w:hanging="0"/>
+      </w:pPr>
     </w:lvl>
     <w:lvl w:ilvl="7">
       <w:start w:val="1"/>
-      <w:numFmt w:val="bullet"/>
-      <w:lvlText w:val="◦"/>
-      <w:lvlJc w:val="left"/>
-      <w:pPr>
-        <w:tabs>
-          <w:tab w:val="num" w:pos="3240"/>
-        </w:tabs>
-        <w:ind w:left="3240" w:hanging="360"/>
-      </w:pPr>
-      <w:rPr>
-        <w:rFonts w:ascii="OpenSymbol" w:hAnsi="OpenSymbol" w:cs="OpenSymbol" w:hint="default"/>
-        <w:rFonts w:cs="OpenSymbol"/>
-      </w:rPr>
+      <w:numFmt w:val="none"/>
+      <w:suff w:val="nothing"/>
+      <w:lvlText w:val=""/>
+      <w:lvlJc w:val="left"/>
+      <w:pPr>
+        <w:ind w:left="0" w:hanging="0"/>
+      </w:pPr>
     </w:lvl>
     <w:lvl w:ilvl="8">
       <w:start w:val="1"/>
-      <w:numFmt w:val="bullet"/>
-      <w:lvlText w:val="▪"/>
-      <w:lvlJc w:val="left"/>
-      <w:pPr>
-        <w:tabs>
-          <w:tab w:val="num" w:pos="3600"/>
-        </w:tabs>
-        <w:ind w:left="3600" w:hanging="360"/>
-      </w:pPr>
-      <w:rPr>
-        <w:rFonts w:ascii="OpenSymbol" w:hAnsi="OpenSymbol" w:cs="OpenSymbol" w:hint="default"/>
-        <w:rFonts w:cs="OpenSymbol"/>
-      </w:rPr>
+      <w:numFmt w:val="none"/>
+      <w:suff w:val="nothing"/>
+      <w:lvlText w:val=""/>
+      <w:lvlJc w:val="left"/>
+      <w:pPr>
+        <w:ind w:left="0" w:hanging="0"/>
+      </w:pPr>
     </w:lvl>
   </w:abstractNum>
   <w:abstractNum w:abstractNumId="4">
@@ -3105,7 +3390,6 @@
       </w:pPr>
       <w:rPr>
         <w:rFonts w:ascii="Symbol" w:hAnsi="Symbol" w:cs="Symbol" w:hint="default"/>
-        <w:sz w:val="26"/>
         <w:rFonts w:cs="OpenSymbol"/>
       </w:rPr>
     </w:lvl>
@@ -3252,6 +3536,7 @@
       </w:pPr>
       <w:rPr>
         <w:rFonts w:ascii="Symbol" w:hAnsi="Symbol" w:cs="Symbol" w:hint="default"/>
+        <w:sz w:val="26"/>
         <w:rFonts w:cs="OpenSymbol"/>
       </w:rPr>
     </w:lvl>
@@ -3823,6 +4108,152 @@
     </w:lvl>
   </w:abstractNum>
   <w:abstractNum w:abstractNumId="9">
+    <w:lvl w:ilvl="0">
+      <w:start w:val="1"/>
+      <w:numFmt w:val="bullet"/>
+      <w:lvlText w:val=""/>
+      <w:lvlJc w:val="left"/>
+      <w:pPr>
+        <w:tabs>
+          <w:tab w:val="num" w:pos="720"/>
+        </w:tabs>
+        <w:ind w:left="720" w:hanging="360"/>
+      </w:pPr>
+      <w:rPr>
+        <w:rFonts w:ascii="Symbol" w:hAnsi="Symbol" w:cs="Symbol" w:hint="default"/>
+        <w:rFonts w:cs="OpenSymbol"/>
+      </w:rPr>
+    </w:lvl>
+    <w:lvl w:ilvl="1">
+      <w:start w:val="1"/>
+      <w:numFmt w:val="bullet"/>
+      <w:lvlText w:val="◦"/>
+      <w:lvlJc w:val="left"/>
+      <w:pPr>
+        <w:tabs>
+          <w:tab w:val="num" w:pos="1080"/>
+        </w:tabs>
+        <w:ind w:left="1080" w:hanging="360"/>
+      </w:pPr>
+      <w:rPr>
+        <w:rFonts w:ascii="OpenSymbol" w:hAnsi="OpenSymbol" w:cs="OpenSymbol" w:hint="default"/>
+        <w:rFonts w:cs="OpenSymbol"/>
+      </w:rPr>
+    </w:lvl>
+    <w:lvl w:ilvl="2">
+      <w:start w:val="1"/>
+      <w:numFmt w:val="bullet"/>
+      <w:lvlText w:val="▪"/>
+      <w:lvlJc w:val="left"/>
+      <w:pPr>
+        <w:tabs>
+          <w:tab w:val="num" w:pos="1440"/>
+        </w:tabs>
+        <w:ind w:left="1440" w:hanging="360"/>
+      </w:pPr>
+      <w:rPr>
+        <w:rFonts w:ascii="OpenSymbol" w:hAnsi="OpenSymbol" w:cs="OpenSymbol" w:hint="default"/>
+        <w:rFonts w:cs="OpenSymbol"/>
+      </w:rPr>
+    </w:lvl>
+    <w:lvl w:ilvl="3">
+      <w:start w:val="1"/>
+      <w:numFmt w:val="bullet"/>
+      <w:lvlText w:val=""/>
+      <w:lvlJc w:val="left"/>
+      <w:pPr>
+        <w:tabs>
+          <w:tab w:val="num" w:pos="1800"/>
+        </w:tabs>
+        <w:ind w:left="1800" w:hanging="360"/>
+      </w:pPr>
+      <w:rPr>
+        <w:rFonts w:ascii="Symbol" w:hAnsi="Symbol" w:cs="Symbol" w:hint="default"/>
+        <w:rFonts w:cs="OpenSymbol"/>
+      </w:rPr>
+    </w:lvl>
+    <w:lvl w:ilvl="4">
+      <w:start w:val="1"/>
+      <w:numFmt w:val="bullet"/>
+      <w:lvlText w:val="◦"/>
+      <w:lvlJc w:val="left"/>
+      <w:pPr>
+        <w:tabs>
+          <w:tab w:val="num" w:pos="2160"/>
+        </w:tabs>
+        <w:ind w:left="2160" w:hanging="360"/>
+      </w:pPr>
+      <w:rPr>
+        <w:rFonts w:ascii="OpenSymbol" w:hAnsi="OpenSymbol" w:cs="OpenSymbol" w:hint="default"/>
+        <w:rFonts w:cs="OpenSymbol"/>
+      </w:rPr>
+    </w:lvl>
+    <w:lvl w:ilvl="5">
+      <w:start w:val="1"/>
+      <w:numFmt w:val="bullet"/>
+      <w:lvlText w:val="▪"/>
+      <w:lvlJc w:val="left"/>
+      <w:pPr>
+        <w:tabs>
+          <w:tab w:val="num" w:pos="2520"/>
+        </w:tabs>
+        <w:ind w:left="2520" w:hanging="360"/>
+      </w:pPr>
+      <w:rPr>
+        <w:rFonts w:ascii="OpenSymbol" w:hAnsi="OpenSymbol" w:cs="OpenSymbol" w:hint="default"/>
+        <w:rFonts w:cs="OpenSymbol"/>
+      </w:rPr>
+    </w:lvl>
+    <w:lvl w:ilvl="6">
+      <w:start w:val="1"/>
+      <w:numFmt w:val="bullet"/>
+      <w:lvlText w:val=""/>
+      <w:lvlJc w:val="left"/>
+      <w:pPr>
+        <w:tabs>
+          <w:tab w:val="num" w:pos="2880"/>
+        </w:tabs>
+        <w:ind w:left="2880" w:hanging="360"/>
+      </w:pPr>
+      <w:rPr>
+        <w:rFonts w:ascii="Symbol" w:hAnsi="Symbol" w:cs="Symbol" w:hint="default"/>
+        <w:rFonts w:cs="OpenSymbol"/>
+      </w:rPr>
+    </w:lvl>
+    <w:lvl w:ilvl="7">
+      <w:start w:val="1"/>
+      <w:numFmt w:val="bullet"/>
+      <w:lvlText w:val="◦"/>
+      <w:lvlJc w:val="left"/>
+      <w:pPr>
+        <w:tabs>
+          <w:tab w:val="num" w:pos="3240"/>
+        </w:tabs>
+        <w:ind w:left="3240" w:hanging="360"/>
+      </w:pPr>
+      <w:rPr>
+        <w:rFonts w:ascii="OpenSymbol" w:hAnsi="OpenSymbol" w:cs="OpenSymbol" w:hint="default"/>
+        <w:rFonts w:cs="OpenSymbol"/>
+      </w:rPr>
+    </w:lvl>
+    <w:lvl w:ilvl="8">
+      <w:start w:val="1"/>
+      <w:numFmt w:val="bullet"/>
+      <w:lvlText w:val="▪"/>
+      <w:lvlJc w:val="left"/>
+      <w:pPr>
+        <w:tabs>
+          <w:tab w:val="num" w:pos="3600"/>
+        </w:tabs>
+        <w:ind w:left="3600" w:hanging="360"/>
+      </w:pPr>
+      <w:rPr>
+        <w:rFonts w:ascii="OpenSymbol" w:hAnsi="OpenSymbol" w:cs="OpenSymbol" w:hint="default"/>
+        <w:rFonts w:cs="OpenSymbol"/>
+      </w:rPr>
+    </w:lvl>
+  </w:abstractNum>
+  <w:abstractNum w:abstractNumId="10">
     <w:lvl w:ilvl="0">
       <w:start w:val="1"/>
       <w:numFmt w:val="bullet"/>
@@ -3995,6 +4426,9 @@
   <w:num w:numId="9">
     <w:abstractNumId w:val="9"/>
   </w:num>
+  <w:num w:numId="10">
+    <w:abstractNumId w:val="10"/>
+  </w:num>
 </w:numbering>
 </file>
 
@@ -4051,6 +4485,22 @@
       <w:szCs w:val="32"/>
     </w:rPr>
   </w:style>
+  <w:style w:type="paragraph" w:styleId="Heading3">
+    <w:name w:val="Heading 3"/>
+    <w:basedOn w:val="Heading"/>
+    <w:next w:val="TextBody"/>
+    <w:qFormat/>
+    <w:pPr>
+      <w:spacing w:before="140" w:after="120"/>
+      <w:outlineLvl w:val="2"/>
+    </w:pPr>
+    <w:rPr>
+      <w:b/>
+      <w:bCs/>
+      <w:sz w:val="28"/>
+      <w:szCs w:val="28"/>
+    </w:rPr>
+  </w:style>
   <w:style w:type="character" w:styleId="Bullets">
     <w:name w:val="Bullets"/>
     <w:qFormat/>
@@ -4248,6 +4698,448 @@
   </w:style>
   <w:style w:type="character" w:styleId="ListLabel27">
     <w:name w:val="ListLabel 27"/>
+    <w:qFormat/>
+    <w:rPr>
+      <w:rFonts w:cs="OpenSymbol"/>
+    </w:rPr>
+  </w:style>
+  <w:style w:type="character" w:styleId="ListLabel28">
+    <w:name w:val="ListLabel 28"/>
+    <w:qFormat/>
+    <w:rPr>
+      <w:rFonts w:cs="OpenSymbol"/>
+    </w:rPr>
+  </w:style>
+  <w:style w:type="character" w:styleId="ListLabel29">
+    <w:name w:val="ListLabel 29"/>
+    <w:qFormat/>
+    <w:rPr>
+      <w:rFonts w:cs="OpenSymbol"/>
+    </w:rPr>
+  </w:style>
+  <w:style w:type="character" w:styleId="ListLabel30">
+    <w:name w:val="ListLabel 30"/>
+    <w:qFormat/>
+    <w:rPr>
+      <w:rFonts w:cs="OpenSymbol"/>
+    </w:rPr>
+  </w:style>
+  <w:style w:type="character" w:styleId="ListLabel31">
+    <w:name w:val="ListLabel 31"/>
+    <w:qFormat/>
+    <w:rPr>
+      <w:rFonts w:cs="OpenSymbol"/>
+    </w:rPr>
+  </w:style>
+  <w:style w:type="character" w:styleId="ListLabel32">
+    <w:name w:val="ListLabel 32"/>
+    <w:qFormat/>
+    <w:rPr>
+      <w:rFonts w:cs="OpenSymbol"/>
+    </w:rPr>
+  </w:style>
+  <w:style w:type="character" w:styleId="ListLabel33">
+    <w:name w:val="ListLabel 33"/>
+    <w:qFormat/>
+    <w:rPr>
+      <w:rFonts w:cs="OpenSymbol"/>
+    </w:rPr>
+  </w:style>
+  <w:style w:type="character" w:styleId="ListLabel34">
+    <w:name w:val="ListLabel 34"/>
+    <w:qFormat/>
+    <w:rPr>
+      <w:rFonts w:cs="OpenSymbol"/>
+    </w:rPr>
+  </w:style>
+  <w:style w:type="character" w:styleId="ListLabel35">
+    <w:name w:val="ListLabel 35"/>
+    <w:qFormat/>
+    <w:rPr>
+      <w:rFonts w:cs="OpenSymbol"/>
+    </w:rPr>
+  </w:style>
+  <w:style w:type="character" w:styleId="ListLabel36">
+    <w:name w:val="ListLabel 36"/>
+    <w:qFormat/>
+    <w:rPr>
+      <w:rFonts w:cs="OpenSymbol"/>
+    </w:rPr>
+  </w:style>
+  <w:style w:type="character" w:styleId="ListLabel37">
+    <w:name w:val="ListLabel 37"/>
+    <w:qFormat/>
+    <w:rPr>
+      <w:rFonts w:cs="OpenSymbol"/>
+      <w:sz w:val="26"/>
+    </w:rPr>
+  </w:style>
+  <w:style w:type="character" w:styleId="ListLabel38">
+    <w:name w:val="ListLabel 38"/>
+    <w:qFormat/>
+    <w:rPr>
+      <w:rFonts w:cs="OpenSymbol"/>
+    </w:rPr>
+  </w:style>
+  <w:style w:type="character" w:styleId="ListLabel39">
+    <w:name w:val="ListLabel 39"/>
+    <w:qFormat/>
+    <w:rPr>
+      <w:rFonts w:cs="OpenSymbol"/>
+    </w:rPr>
+  </w:style>
+  <w:style w:type="character" w:styleId="ListLabel40">
+    <w:name w:val="ListLabel 40"/>
+    <w:qFormat/>
+    <w:rPr>
+      <w:rFonts w:cs="OpenSymbol"/>
+    </w:rPr>
+  </w:style>
+  <w:style w:type="character" w:styleId="ListLabel41">
+    <w:name w:val="ListLabel 41"/>
+    <w:qFormat/>
+    <w:rPr>
+      <w:rFonts w:cs="OpenSymbol"/>
+    </w:rPr>
+  </w:style>
+  <w:style w:type="character" w:styleId="ListLabel42">
+    <w:name w:val="ListLabel 42"/>
+    <w:qFormat/>
+    <w:rPr>
+      <w:rFonts w:cs="OpenSymbol"/>
+    </w:rPr>
+  </w:style>
+  <w:style w:type="character" w:styleId="ListLabel43">
+    <w:name w:val="ListLabel 43"/>
+    <w:qFormat/>
+    <w:rPr>
+      <w:rFonts w:cs="OpenSymbol"/>
+    </w:rPr>
+  </w:style>
+  <w:style w:type="character" w:styleId="ListLabel44">
+    <w:name w:val="ListLabel 44"/>
+    <w:qFormat/>
+    <w:rPr>
+      <w:rFonts w:cs="OpenSymbol"/>
+    </w:rPr>
+  </w:style>
+  <w:style w:type="character" w:styleId="ListLabel45">
+    <w:name w:val="ListLabel 45"/>
+    <w:qFormat/>
+    <w:rPr>
+      <w:rFonts w:cs="OpenSymbol"/>
+    </w:rPr>
+  </w:style>
+  <w:style w:type="character" w:styleId="ListLabel46">
+    <w:name w:val="ListLabel 46"/>
+    <w:qFormat/>
+    <w:rPr>
+      <w:rFonts w:cs="OpenSymbol"/>
+    </w:rPr>
+  </w:style>
+  <w:style w:type="character" w:styleId="ListLabel47">
+    <w:name w:val="ListLabel 47"/>
+    <w:qFormat/>
+    <w:rPr>
+      <w:rFonts w:cs="OpenSymbol"/>
+    </w:rPr>
+  </w:style>
+  <w:style w:type="character" w:styleId="ListLabel48">
+    <w:name w:val="ListLabel 48"/>
+    <w:qFormat/>
+    <w:rPr>
+      <w:rFonts w:cs="OpenSymbol"/>
+    </w:rPr>
+  </w:style>
+  <w:style w:type="character" w:styleId="ListLabel49">
+    <w:name w:val="ListLabel 49"/>
+    <w:qFormat/>
+    <w:rPr>
+      <w:rFonts w:cs="OpenSymbol"/>
+    </w:rPr>
+  </w:style>
+  <w:style w:type="character" w:styleId="ListLabel50">
+    <w:name w:val="ListLabel 50"/>
+    <w:qFormat/>
+    <w:rPr>
+      <w:rFonts w:cs="OpenSymbol"/>
+    </w:rPr>
+  </w:style>
+  <w:style w:type="character" w:styleId="ListLabel51">
+    <w:name w:val="ListLabel 51"/>
+    <w:qFormat/>
+    <w:rPr>
+      <w:rFonts w:cs="OpenSymbol"/>
+    </w:rPr>
+  </w:style>
+  <w:style w:type="character" w:styleId="ListLabel52">
+    <w:name w:val="ListLabel 52"/>
+    <w:qFormat/>
+    <w:rPr>
+      <w:rFonts w:cs="OpenSymbol"/>
+    </w:rPr>
+  </w:style>
+  <w:style w:type="character" w:styleId="ListLabel53">
+    <w:name w:val="ListLabel 53"/>
+    <w:qFormat/>
+    <w:rPr>
+      <w:rFonts w:cs="OpenSymbol"/>
+    </w:rPr>
+  </w:style>
+  <w:style w:type="character" w:styleId="ListLabel54">
+    <w:name w:val="ListLabel 54"/>
+    <w:qFormat/>
+    <w:rPr>
+      <w:rFonts w:cs="OpenSymbol"/>
+    </w:rPr>
+  </w:style>
+  <w:style w:type="character" w:styleId="ListLabel55">
+    <w:name w:val="ListLabel 55"/>
+    <w:qFormat/>
+    <w:rPr>
+      <w:rFonts w:cs="OpenSymbol"/>
+    </w:rPr>
+  </w:style>
+  <w:style w:type="character" w:styleId="ListLabel56">
+    <w:name w:val="ListLabel 56"/>
+    <w:qFormat/>
+    <w:rPr>
+      <w:rFonts w:cs="OpenSymbol"/>
+    </w:rPr>
+  </w:style>
+  <w:style w:type="character" w:styleId="ListLabel57">
+    <w:name w:val="ListLabel 57"/>
+    <w:qFormat/>
+    <w:rPr>
+      <w:rFonts w:cs="OpenSymbol"/>
+    </w:rPr>
+  </w:style>
+  <w:style w:type="character" w:styleId="ListLabel58">
+    <w:name w:val="ListLabel 58"/>
+    <w:qFormat/>
+    <w:rPr>
+      <w:rFonts w:cs="OpenSymbol"/>
+    </w:rPr>
+  </w:style>
+  <w:style w:type="character" w:styleId="ListLabel59">
+    <w:name w:val="ListLabel 59"/>
+    <w:qFormat/>
+    <w:rPr>
+      <w:rFonts w:cs="OpenSymbol"/>
+    </w:rPr>
+  </w:style>
+  <w:style w:type="character" w:styleId="ListLabel60">
+    <w:name w:val="ListLabel 60"/>
+    <w:qFormat/>
+    <w:rPr>
+      <w:rFonts w:cs="OpenSymbol"/>
+    </w:rPr>
+  </w:style>
+  <w:style w:type="character" w:styleId="ListLabel61">
+    <w:name w:val="ListLabel 61"/>
+    <w:qFormat/>
+    <w:rPr>
+      <w:rFonts w:cs="OpenSymbol"/>
+    </w:rPr>
+  </w:style>
+  <w:style w:type="character" w:styleId="ListLabel62">
+    <w:name w:val="ListLabel 62"/>
+    <w:qFormat/>
+    <w:rPr>
+      <w:rFonts w:cs="OpenSymbol"/>
+    </w:rPr>
+  </w:style>
+  <w:style w:type="character" w:styleId="ListLabel63">
+    <w:name w:val="ListLabel 63"/>
+    <w:qFormat/>
+    <w:rPr>
+      <w:rFonts w:cs="OpenSymbol"/>
+    </w:rPr>
+  </w:style>
+  <w:style w:type="character" w:styleId="ListLabel64">
+    <w:name w:val="ListLabel 64"/>
+    <w:qFormat/>
+    <w:rPr>
+      <w:rFonts w:cs="OpenSymbol"/>
+    </w:rPr>
+  </w:style>
+  <w:style w:type="character" w:styleId="ListLabel65">
+    <w:name w:val="ListLabel 65"/>
+    <w:qFormat/>
+    <w:rPr>
+      <w:rFonts w:cs="OpenSymbol"/>
+    </w:rPr>
+  </w:style>
+  <w:style w:type="character" w:styleId="ListLabel66">
+    <w:name w:val="ListLabel 66"/>
+    <w:qFormat/>
+    <w:rPr>
+      <w:rFonts w:cs="OpenSymbol"/>
+    </w:rPr>
+  </w:style>
+  <w:style w:type="character" w:styleId="ListLabel67">
+    <w:name w:val="ListLabel 67"/>
+    <w:qFormat/>
+    <w:rPr>
+      <w:rFonts w:cs="OpenSymbol"/>
+    </w:rPr>
+  </w:style>
+  <w:style w:type="character" w:styleId="ListLabel68">
+    <w:name w:val="ListLabel 68"/>
+    <w:qFormat/>
+    <w:rPr>
+      <w:rFonts w:cs="OpenSymbol"/>
+    </w:rPr>
+  </w:style>
+  <w:style w:type="character" w:styleId="ListLabel69">
+    <w:name w:val="ListLabel 69"/>
+    <w:qFormat/>
+    <w:rPr>
+      <w:rFonts w:cs="OpenSymbol"/>
+    </w:rPr>
+  </w:style>
+  <w:style w:type="character" w:styleId="ListLabel70">
+    <w:name w:val="ListLabel 70"/>
+    <w:qFormat/>
+    <w:rPr>
+      <w:rFonts w:cs="OpenSymbol"/>
+    </w:rPr>
+  </w:style>
+  <w:style w:type="character" w:styleId="ListLabel71">
+    <w:name w:val="ListLabel 71"/>
+    <w:qFormat/>
+    <w:rPr>
+      <w:rFonts w:cs="OpenSymbol"/>
+    </w:rPr>
+  </w:style>
+  <w:style w:type="character" w:styleId="ListLabel72">
+    <w:name w:val="ListLabel 72"/>
+    <w:qFormat/>
+    <w:rPr>
+      <w:rFonts w:cs="OpenSymbol"/>
+    </w:rPr>
+  </w:style>
+  <w:style w:type="character" w:styleId="ListLabel73">
+    <w:name w:val="ListLabel 73"/>
+    <w:qFormat/>
+    <w:rPr>
+      <w:rFonts w:cs="OpenSymbol"/>
+    </w:rPr>
+  </w:style>
+  <w:style w:type="character" w:styleId="ListLabel74">
+    <w:name w:val="ListLabel 74"/>
+    <w:qFormat/>
+    <w:rPr>
+      <w:rFonts w:cs="OpenSymbol"/>
+    </w:rPr>
+  </w:style>
+  <w:style w:type="character" w:styleId="ListLabel75">
+    <w:name w:val="ListLabel 75"/>
+    <w:qFormat/>
+    <w:rPr>
+      <w:rFonts w:cs="OpenSymbol"/>
+    </w:rPr>
+  </w:style>
+  <w:style w:type="character" w:styleId="ListLabel76">
+    <w:name w:val="ListLabel 76"/>
+    <w:qFormat/>
+    <w:rPr>
+      <w:rFonts w:cs="OpenSymbol"/>
+    </w:rPr>
+  </w:style>
+  <w:style w:type="character" w:styleId="ListLabel77">
+    <w:name w:val="ListLabel 77"/>
+    <w:qFormat/>
+    <w:rPr>
+      <w:rFonts w:cs="OpenSymbol"/>
+    </w:rPr>
+  </w:style>
+  <w:style w:type="character" w:styleId="ListLabel78">
+    <w:name w:val="ListLabel 78"/>
+    <w:qFormat/>
+    <w:rPr>
+      <w:rFonts w:cs="OpenSymbol"/>
+    </w:rPr>
+  </w:style>
+  <w:style w:type="character" w:styleId="ListLabel79">
+    <w:name w:val="ListLabel 79"/>
+    <w:qFormat/>
+    <w:rPr>
+      <w:rFonts w:cs="OpenSymbol"/>
+    </w:rPr>
+  </w:style>
+  <w:style w:type="character" w:styleId="ListLabel80">
+    <w:name w:val="ListLabel 80"/>
+    <w:qFormat/>
+    <w:rPr>
+      <w:rFonts w:cs="OpenSymbol"/>
+    </w:rPr>
+  </w:style>
+  <w:style w:type="character" w:styleId="ListLabel81">
+    <w:name w:val="ListLabel 81"/>
+    <w:qFormat/>
+    <w:rPr>
+      <w:rFonts w:cs="OpenSymbol"/>
+    </w:rPr>
+  </w:style>
+  <w:style w:type="character" w:styleId="ListLabel82">
+    <w:name w:val="ListLabel 82"/>
+    <w:qFormat/>
+    <w:rPr>
+      <w:rFonts w:cs="OpenSymbol"/>
+    </w:rPr>
+  </w:style>
+  <w:style w:type="character" w:styleId="ListLabel83">
+    <w:name w:val="ListLabel 83"/>
+    <w:qFormat/>
+    <w:rPr>
+      <w:rFonts w:cs="OpenSymbol"/>
+    </w:rPr>
+  </w:style>
+  <w:style w:type="character" w:styleId="ListLabel84">
+    <w:name w:val="ListLabel 84"/>
+    <w:qFormat/>
+    <w:rPr>
+      <w:rFonts w:cs="OpenSymbol"/>
+    </w:rPr>
+  </w:style>
+  <w:style w:type="character" w:styleId="ListLabel85">
+    <w:name w:val="ListLabel 85"/>
+    <w:qFormat/>
+    <w:rPr>
+      <w:rFonts w:cs="OpenSymbol"/>
+    </w:rPr>
+  </w:style>
+  <w:style w:type="character" w:styleId="ListLabel86">
+    <w:name w:val="ListLabel 86"/>
+    <w:qFormat/>
+    <w:rPr>
+      <w:rFonts w:cs="OpenSymbol"/>
+    </w:rPr>
+  </w:style>
+  <w:style w:type="character" w:styleId="ListLabel87">
+    <w:name w:val="ListLabel 87"/>
+    <w:qFormat/>
+    <w:rPr>
+      <w:rFonts w:cs="OpenSymbol"/>
+    </w:rPr>
+  </w:style>
+  <w:style w:type="character" w:styleId="ListLabel88">
+    <w:name w:val="ListLabel 88"/>
+    <w:qFormat/>
+    <w:rPr>
+      <w:rFonts w:cs="OpenSymbol"/>
+    </w:rPr>
+  </w:style>
+  <w:style w:type="character" w:styleId="ListLabel89">
+    <w:name w:val="ListLabel 89"/>
+    <w:qFormat/>
+    <w:rPr>
+      <w:rFonts w:cs="OpenSymbol"/>
+    </w:rPr>
+  </w:style>
+  <w:style w:type="character" w:styleId="ListLabel90">
+    <w:name w:val="ListLabel 90"/>
     <w:qFormat/>
     <w:rPr>
       <w:rFonts w:cs="OpenSymbol"/>

</xml_diff>